<commit_message>
No se que pasa con mi guia de estilos.
</commit_message>
<xml_diff>
--- a/Guia de estilos/Guia de estilos.docx
+++ b/Guia de estilos/Guia de estilos.docx
@@ -24,6 +24,7 @@
           <w:r>
             <w:rPr>
               <w:noProof/>
+              <w:lang w:eastAsia="es-ES"/>
             </w:rPr>
             <mc:AlternateContent>
               <mc:Choice Requires="wpg">
@@ -635,6 +636,7 @@
                                     <w:dataBinding w:prefixMappings="xmlns:ns0='http://purl.org/dc/elements/1.1/' xmlns:ns1='http://schemas.openxmlformats.org/package/2006/metadata/core-properties' " w:xpath="/ns1:coreProperties[1]/ns0:title[1]" w:storeItemID="{6C3C8BC8-F283-45AE-878A-BAB7291924A1}"/>
                                     <w:text/>
                                   </w:sdtPr>
+                                  <w:sdtEndPr/>
                                   <w:sdtContent>
                                     <w:p>
                                       <w:pPr>
@@ -673,6 +675,7 @@
                                     <w:dataBinding w:prefixMappings="xmlns:ns0='http://purl.org/dc/elements/1.1/' xmlns:ns1='http://schemas.openxmlformats.org/package/2006/metadata/core-properties' " w:xpath="/ns1:coreProperties[1]/ns0:subject[1]" w:storeItemID="{6C3C8BC8-F283-45AE-878A-BAB7291924A1}"/>
                                     <w:text/>
                                   </w:sdtPr>
+                                  <w:sdtEndPr/>
                                   <w:sdtContent>
                                     <w:p>
                                       <w:pPr>
@@ -868,61 +871,37 @@
           <w:rStyle w:val="Ttulo2Car"/>
         </w:rPr>
         <w:lastRenderedPageBreak/>
-        <w:t>Estructura de páginas web</w:t>
-      </w:r>
+        <w:t xml:space="preserve">Estructura de páginas web: </w:t>
+      </w:r>
+      <w:r>
+        <w:t>Siempre</w:t>
+      </w:r>
+      <w:r>
+        <w:t xml:space="preserve"> tendremos nuestro </w:t>
+      </w:r>
+      <w:proofErr w:type="spellStart"/>
+      <w:r>
+        <w:t>header</w:t>
+      </w:r>
+      <w:proofErr w:type="spellEnd"/>
+      <w:r>
+        <w:t xml:space="preserve"> con el logo y las barras de menú como estándar, además de un </w:t>
+      </w:r>
+      <w:proofErr w:type="spellStart"/>
+      <w:r>
+        <w:t>footer</w:t>
+      </w:r>
+      <w:proofErr w:type="spellEnd"/>
+      <w:r>
+        <w:t xml:space="preserve"> predeterminado para todas las páginas. Usaremos el centro como parte principal para visualizar el contenido.</w:t>
+      </w:r>
+    </w:p>
+    <w:p>
       <w:r>
         <w:rPr>
           <w:rStyle w:val="Ttulo2Car"/>
         </w:rPr>
-        <w:t xml:space="preserve">: </w:t>
-      </w:r>
-      <w:r>
-        <w:t>Siempre</w:t>
-      </w:r>
-      <w:r>
-        <w:t xml:space="preserve"> tendremos nuestro </w:t>
-      </w:r>
-      <w:proofErr w:type="spellStart"/>
-      <w:r>
-        <w:t>header</w:t>
-      </w:r>
-      <w:proofErr w:type="spellEnd"/>
-      <w:r>
-        <w:t xml:space="preserve"> con </w:t>
-      </w:r>
-      <w:r>
-        <w:t>el</w:t>
-      </w:r>
-      <w:r>
-        <w:t xml:space="preserve"> logo y las barras de menú como estándar, además de un </w:t>
-      </w:r>
-      <w:proofErr w:type="spellStart"/>
-      <w:r>
-        <w:t>footer</w:t>
-      </w:r>
-      <w:proofErr w:type="spellEnd"/>
-      <w:r>
-        <w:t xml:space="preserve"> predeterminado para todas las </w:t>
-      </w:r>
-      <w:r>
-        <w:t>páginas</w:t>
-      </w:r>
-      <w:r>
-        <w:t>. Usaremos el centro como parte principal para visualizar el contenido.</w:t>
-      </w:r>
-    </w:p>
-    <w:p>
-      <w:r>
-        <w:rPr>
-          <w:rStyle w:val="Ttulo2Car"/>
-        </w:rPr>
-        <w:t xml:space="preserve">Logo de </w:t>
-      </w:r>
-      <w:r>
-        <w:rPr>
-          <w:rStyle w:val="Ttulo2Car"/>
-        </w:rPr>
-        <w:t>la aplicación</w:t>
+        <w:t>Logo de la aplicación</w:t>
       </w:r>
       <w:r>
         <w:rPr>
@@ -931,10 +910,7 @@
         <w:t>:</w:t>
       </w:r>
       <w:r>
-        <w:t xml:space="preserve"> Logotipo corporativo, facilitado por el cliente.</w:t>
-      </w:r>
-      <w:r>
-        <w:t xml:space="preserve"> Colores:</w:t>
+        <w:t xml:space="preserve"> Logotipo corporativo, facilitado por el cliente. Colores:</w:t>
       </w:r>
     </w:p>
     <w:p>
@@ -980,27 +956,7 @@
       </w:r>
       <w:proofErr w:type="gramEnd"/>
       <w:r>
-        <w:t xml:space="preserve"> </w:t>
-      </w:r>
-      <w:r>
-        <w:t>¿???</w:t>
-      </w:r>
-      <w:r>
-        <w:t xml:space="preserve"> </w:t>
-      </w:r>
-      <w:proofErr w:type="gramStart"/>
-      <w:r>
-        <w:t>y</w:t>
-      </w:r>
-      <w:proofErr w:type="gramEnd"/>
-      <w:r>
-        <w:t xml:space="preserve"> el tamaño del texto variara dependiendo de su énfasis o importancia dentro de la </w:t>
-      </w:r>
-      <w:r>
-        <w:t>página</w:t>
-      </w:r>
-      <w:r>
-        <w:t>.</w:t>
+        <w:t xml:space="preserve"> ¿??? y el tamaño del texto variara dependiendo de su énfasis o importancia dentro de la página.</w:t>
       </w:r>
     </w:p>
     <w:p>
@@ -1022,13 +978,8 @@
         <w:t>Idioma principal del documento:</w:t>
       </w:r>
       <w:r>
-        <w:t xml:space="preserve"> </w:t>
-      </w:r>
-      <w:proofErr w:type="gramStart"/>
-      <w:r>
-        <w:t>Castellano</w:t>
-      </w:r>
-      <w:proofErr w:type="gramEnd"/>
+        <w:t xml:space="preserve"> Castellano</w:t>
+      </w:r>
     </w:p>
     <w:p>
       <w:r>
@@ -1062,6 +1013,11 @@
       <w:r>
         <w:t xml:space="preserve"> ¿??????????????</w:t>
       </w:r>
+      <w:r>
+        <w:t>?</w:t>
+      </w:r>
+      <w:bookmarkStart w:id="0" w:name="_GoBack"/>
+      <w:bookmarkEnd w:id="0"/>
     </w:p>
     <w:p>
       <w:r>
@@ -1089,10 +1045,7 @@
         <w:t>es la forma más indicada.</w:t>
       </w:r>
     </w:p>
-    <w:p>
-      <w:bookmarkStart w:id="0" w:name="_GoBack"/>
-      <w:bookmarkEnd w:id="0"/>
-    </w:p>
+    <w:p/>
     <w:p/>
     <w:p/>
     <w:p/>

</xml_diff>

<commit_message>
subir guia de estilos
</commit_message>
<xml_diff>
--- a/Guia de estilos/Guia de estilos.docx
+++ b/Guia de estilos/Guia de estilos.docx
@@ -1,6 +1,6 @@
 
 <file path=word/document.xml><?xml version="1.0" encoding="utf-8"?>
-<w:document xmlns:wpc="http://schemas.microsoft.com/office/word/2010/wordprocessingCanvas" xmlns:mc="http://schemas.openxmlformats.org/markup-compatibility/2006" xmlns:o="urn:schemas-microsoft-com:office:office" xmlns:r="http://schemas.openxmlformats.org/officeDocument/2006/relationships" xmlns:m="http://schemas.openxmlformats.org/officeDocument/2006/math" xmlns:v="urn:schemas-microsoft-com:vml" xmlns:wp14="http://schemas.microsoft.com/office/word/2010/wordprocessingDrawing" xmlns:wp="http://schemas.openxmlformats.org/drawingml/2006/wordprocessingDrawing" xmlns:w10="urn:schemas-microsoft-com:office:word" xmlns:w="http://schemas.openxmlformats.org/wordprocessingml/2006/main" xmlns:w14="http://schemas.microsoft.com/office/word/2010/wordml" xmlns:w15="http://schemas.microsoft.com/office/word/2012/wordml" xmlns:wpg="http://schemas.microsoft.com/office/word/2010/wordprocessingGroup" xmlns:wpi="http://schemas.microsoft.com/office/word/2010/wordprocessingInk" xmlns:wne="http://schemas.microsoft.com/office/word/2006/wordml" xmlns:wps="http://schemas.microsoft.com/office/word/2010/wordprocessingShape" mc:Ignorable="w14 w15 wp14">
+<w:document xmlns:wpc="http://schemas.microsoft.com/office/word/2010/wordprocessingCanvas" xmlns:cx="http://schemas.microsoft.com/office/drawing/2014/chartex" xmlns:cx1="http://schemas.microsoft.com/office/drawing/2015/9/8/chartex" xmlns:cx2="http://schemas.microsoft.com/office/drawing/2015/10/21/chartex" xmlns:cx3="http://schemas.microsoft.com/office/drawing/2016/5/9/chartex" xmlns:cx4="http://schemas.microsoft.com/office/drawing/2016/5/10/chartex" xmlns:cx5="http://schemas.microsoft.com/office/drawing/2016/5/11/chartex" xmlns:cx6="http://schemas.microsoft.com/office/drawing/2016/5/12/chartex" xmlns:cx7="http://schemas.microsoft.com/office/drawing/2016/5/13/chartex" xmlns:cx8="http://schemas.microsoft.com/office/drawing/2016/5/14/chartex" xmlns:mc="http://schemas.openxmlformats.org/markup-compatibility/2006" xmlns:aink="http://schemas.microsoft.com/office/drawing/2016/ink" xmlns:am3d="http://schemas.microsoft.com/office/drawing/2017/model3d" xmlns:o="urn:schemas-microsoft-com:office:office" xmlns:r="http://schemas.openxmlformats.org/officeDocument/2006/relationships" xmlns:m="http://schemas.openxmlformats.org/officeDocument/2006/math" xmlns:v="urn:schemas-microsoft-com:vml" xmlns:wp14="http://schemas.microsoft.com/office/word/2010/wordprocessingDrawing" xmlns:wp="http://schemas.openxmlformats.org/drawingml/2006/wordprocessingDrawing" xmlns:w10="urn:schemas-microsoft-com:office:word" xmlns:w="http://schemas.openxmlformats.org/wordprocessingml/2006/main" xmlns:w14="http://schemas.microsoft.com/office/word/2010/wordml" xmlns:w15="http://schemas.microsoft.com/office/word/2012/wordml" xmlns:w16cid="http://schemas.microsoft.com/office/word/2016/wordml/cid" xmlns:w16se="http://schemas.microsoft.com/office/word/2015/wordml/symex" xmlns:wpg="http://schemas.microsoft.com/office/word/2010/wordprocessingGroup" xmlns:wpi="http://schemas.microsoft.com/office/word/2010/wordprocessingInk" xmlns:wne="http://schemas.microsoft.com/office/word/2006/wordml" xmlns:wps="http://schemas.microsoft.com/office/word/2010/wordprocessingShape" mc:Ignorable="w14 w15 w16se w16cid wp14">
   <w:body>
     <w:sdt>
       <w:sdtPr>
@@ -722,8 +722,8 @@
               <mc:Fallback>
                 <w:pict>
                   <v:group id="Grupo 48" o:spid="_x0000_s1026" style="position:absolute;margin-left:0;margin-top:0;width:540pt;height:10in;z-index:-251657216;mso-width-percent:882;mso-height-percent:909;mso-position-horizontal:center;mso-position-horizontal-relative:page;mso-position-vertical:center;mso-position-vertical-relative:page;mso-width-percent:882;mso-height-percent:909" coordsize="68580,91440" o:gfxdata="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">
-                    <v:group id="Grupo 49" o:spid="_x0000_s1027" style="position:absolute;width:68580;height:91440" coordsize="68580,91440" o:gfxdata="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">
-                      <v:rect id="Rectángulo 54" o:spid="_x0000_s1028" style="position:absolute;width:68580;height:91440;visibility:visible;mso-wrap-style:square;v-text-anchor:top" o:gfxdata="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" fillcolor="#485870 [3122]" stroked="f" strokeweight="1pt">
+                    <v:group id="Grupo 49" o:spid="_x0000_s1027" style="position:absolute;width:68580;height:91440" coordsize="68580,91440" o:gfxdata="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">
+                      <v:rect id="Rectángulo 54" o:spid="_x0000_s1028" style="position:absolute;width:68580;height:91440;visibility:visible;mso-wrap-style:square;v-text-anchor:top" o:gfxdata="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" fillcolor="#485870 [3122]" stroked="f" strokeweight="1pt">
                         <v:fill color2="#3d4b5f [2882]" angle="348" colors="0 #88acbb;6554f #88acbb" focus="100%" type="gradient"/>
                         <v:textbox inset="54pt,54pt,1in,5in">
                           <w:txbxContent>
@@ -740,20 +740,20 @@
                           </w:txbxContent>
                         </v:textbox>
                       </v:rect>
-                      <v:group id="Grupo 2" o:spid="_x0000_s1029" style="position:absolute;left:25241;width:43291;height:44910" coordsize="43291,44910" o:gfxdata="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">
-                        <v:shape id="Forma libre 56" o:spid="_x0000_s1030" style="position:absolute;left:15017;width:28274;height:28352;visibility:visible;mso-wrap-style:square;v-text-anchor:top" coordsize="1781,1786" o:gfxdata="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" path="m4,1786l,1782,1776,r5,5l4,1786xe" filled="f" stroked="f">
+                      <v:group id="Grupo 2" o:spid="_x0000_s1029" style="position:absolute;left:25241;width:43291;height:44910" coordsize="43291,44910" o:gfxdata="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">
+                        <v:shape id="Forma libre 56" o:spid="_x0000_s1030" style="position:absolute;left:15017;width:28274;height:28352;visibility:visible;mso-wrap-style:square;v-text-anchor:top" coordsize="1781,1786" o:gfxdata="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" path="m4,1786l,1782,1776,r5,5l4,1786xe" filled="f" stroked="f">
                           <v:path arrowok="t" o:connecttype="custom" o:connectlocs="6350,2835275;0,2828925;2819400,0;2827338,7938;6350,2835275" o:connectangles="0,0,0,0,0"/>
                         </v:shape>
-                        <v:shape id="Forma libre 57" o:spid="_x0000_s1031" style="position:absolute;left:7826;top:2270;width:35465;height:35464;visibility:visible;mso-wrap-style:square;v-text-anchor:top" coordsize="2234,2234" o:gfxdata="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" path="m5,2234l,2229,2229,r5,5l5,2234xe" filled="f" stroked="f">
+                        <v:shape id="Forma libre 57" o:spid="_x0000_s1031" style="position:absolute;left:7826;top:2270;width:35465;height:35464;visibility:visible;mso-wrap-style:square;v-text-anchor:top" coordsize="2234,2234" o:gfxdata="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" path="m5,2234l,2229,2229,r5,5l5,2234xe" filled="f" stroked="f">
                           <v:path arrowok="t" o:connecttype="custom" o:connectlocs="7938,3546475;0,3538538;3538538,0;3546475,7938;7938,3546475" o:connectangles="0,0,0,0,0"/>
                         </v:shape>
-                        <v:shape id="Forma libre 58" o:spid="_x0000_s1032" style="position:absolute;left:8413;top:1095;width:34878;height:34877;visibility:visible;mso-wrap-style:square;v-text-anchor:top" coordsize="2197,2197" o:gfxdata="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" path="m9,2197l,2193,2188,r9,10l9,2197xe" filled="f" stroked="f">
+                        <v:shape id="Forma libre 58" o:spid="_x0000_s1032" style="position:absolute;left:8413;top:1095;width:34878;height:34877;visibility:visible;mso-wrap-style:square;v-text-anchor:top" coordsize="2197,2197" o:gfxdata="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" path="m9,2197l,2193,2188,r9,10l9,2197xe" filled="f" stroked="f">
                           <v:path arrowok="t" o:connecttype="custom" o:connectlocs="14288,3487738;0,3481388;3473450,0;3487738,15875;14288,3487738" o:connectangles="0,0,0,0,0"/>
                         </v:shape>
-                        <v:shape id="Forma libre 59" o:spid="_x0000_s1033" style="position:absolute;left:12160;top:4984;width:31131;height:31211;visibility:visible;mso-wrap-style:square;v-text-anchor:top" coordsize="1961,1966" o:gfxdata="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" path="m9,1966l,1957,1952,r9,9l9,1966xe" filled="f" stroked="f">
+                        <v:shape id="Forma libre 59" o:spid="_x0000_s1033" style="position:absolute;left:12160;top:4984;width:31131;height:31211;visibility:visible;mso-wrap-style:square;v-text-anchor:top" coordsize="1961,1966" o:gfxdata="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" path="m9,1966l,1957,1952,r9,9l9,1966xe" filled="f" stroked="f">
                           <v:path arrowok="t" o:connecttype="custom" o:connectlocs="14288,3121025;0,3106738;3098800,0;3113088,14288;14288,3121025" o:connectangles="0,0,0,0,0"/>
                         </v:shape>
-                        <v:shape id="Forma libre 60" o:spid="_x0000_s1034" style="position:absolute;top:1539;width:43291;height:43371;visibility:visible;mso-wrap-style:square;v-text-anchor:top" coordsize="2727,2732" o:gfxdata="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" path="m,2732r,-4l2722,r5,5l,2732xe" filled="f" stroked="f">
+                        <v:shape id="Forma libre 60" o:spid="_x0000_s1034" style="position:absolute;top:1539;width:43291;height:43371;visibility:visible;mso-wrap-style:square;v-text-anchor:top" coordsize="2727,2732" o:gfxdata="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" path="m,2732r,-4l2722,r5,5l,2732xe" filled="f" stroked="f">
                           <v:path arrowok="t" o:connecttype="custom" o:connectlocs="0,4337050;0,4330700;4321175,0;4329113,7938;0,4337050" o:connectangles="0,0,0,0,0"/>
                         </v:shape>
                       </v:group>
@@ -762,7 +762,7 @@
                       <v:stroke joinstyle="miter"/>
                       <v:path gradientshapeok="t" o:connecttype="rect"/>
                     </v:shapetype>
-                    <v:shape id="Cuadro de texto 61" o:spid="_x0000_s1035" type="#_x0000_t202" style="position:absolute;left:95;top:48387;width:68434;height:37897;visibility:visible;mso-wrap-style:square;v-text-anchor:bottom" o:gfxdata="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" filled="f" stroked="f" strokeweight=".5pt">
+                    <v:shape id="Cuadro de texto 61" o:spid="_x0000_s1035" type="#_x0000_t202" style="position:absolute;left:95;top:48387;width:68434;height:37897;visibility:visible;mso-wrap-style:square;v-text-anchor:bottom" o:gfxdata="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" filled="f" stroked="f" strokeweight=".5pt">
                       <v:textbox inset="54pt,0,1in,0">
                         <w:txbxContent>
                           <w:sdt>
@@ -887,89 +887,266 @@
       </w:r>
       <w:proofErr w:type="spellEnd"/>
       <w:r>
-        <w:t xml:space="preserve"> con el logo y las barras de menú como estándar, además de un </w:t>
-      </w:r>
+        <w:t xml:space="preserve"> con el logo y las barras de menú como estándar. Usaremos el centro como parte principal para visualizar el contenido.</w:t>
+      </w:r>
+    </w:p>
+    <w:p>
+      <w:r>
+        <w:rPr>
+          <w:rStyle w:val="Ttulo2Car"/>
+        </w:rPr>
+        <w:t>Logo de la aplicación</w:t>
+      </w:r>
+      <w:r>
+        <w:rPr>
+          <w:rStyle w:val="Ttulo2Car"/>
+        </w:rPr>
+        <w:t>:</w:t>
+      </w:r>
+      <w:r>
+        <w:t xml:space="preserve"> Logotipo corporativo, facilitado por el cliente. Colores:</w:t>
+      </w:r>
+    </w:p>
+    <w:p>
+      <w:r>
+        <w:t xml:space="preserve">Azul claro: </w:t>
+      </w:r>
+      <w:r>
+        <w:t>#00C5E2</w:t>
+      </w:r>
+    </w:p>
+    <w:p>
+      <w:r>
+        <w:t xml:space="preserve">Azul oscuro: </w:t>
+      </w:r>
+      <w:r>
+        <w:t>#005E66</w:t>
+      </w:r>
+    </w:p>
+    <w:p>
+      <w:r>
+        <w:t xml:space="preserve">Blanco: </w:t>
+      </w:r>
+      <w:r>
+        <w:t>#FFFFFF</w:t>
+      </w:r>
+    </w:p>
+    <w:p>
+      <w:pPr>
+        <w:rPr>
+          <w:lang w:val="en-US"/>
+        </w:rPr>
+      </w:pPr>
       <w:proofErr w:type="spellStart"/>
       <w:r>
-        <w:t>footer</w:t>
+        <w:rPr>
+          <w:rStyle w:val="Ttulo2Car"/>
+          <w:lang w:val="en-US"/>
+        </w:rPr>
+        <w:t>Tipografía</w:t>
       </w:r>
       <w:proofErr w:type="spellEnd"/>
       <w:r>
-        <w:t xml:space="preserve"> predeterminado para todas las páginas. Usaremos el centro como parte principal para visualizar el contenido.</w:t>
-      </w:r>
-    </w:p>
-    <w:p>
-      <w:r>
         <w:rPr>
           <w:rStyle w:val="Ttulo2Car"/>
-        </w:rPr>
-        <w:t>Logo de la aplicación</w:t>
-      </w:r>
+          <w:lang w:val="en-US"/>
+        </w:rPr>
+        <w:t>:</w:t>
+      </w:r>
+      <w:r>
+        <w:rPr>
+          <w:lang w:val="en-US"/>
+        </w:rPr>
+        <w:t xml:space="preserve"> </w:t>
+      </w:r>
+      <w:r>
+        <w:rPr>
+          <w:lang w:val="en-US"/>
+        </w:rPr>
+        <w:t xml:space="preserve">font-family: -apple-system, </w:t>
+      </w:r>
+      <w:proofErr w:type="spellStart"/>
+      <w:r>
+        <w:rPr>
+          <w:lang w:val="en-US"/>
+        </w:rPr>
+        <w:t>BlinkMacSystemFont</w:t>
+      </w:r>
+      <w:proofErr w:type="spellEnd"/>
+      <w:r>
+        <w:rPr>
+          <w:lang w:val="en-US"/>
+        </w:rPr>
+        <w:t>, "Segoe UI", Roboto, "Helvetica Neue", Arial, sans-serif, "Apple Color Emoji", "Segoe UI Emoji", "Segoe UI Symbol";</w:t>
+      </w:r>
+    </w:p>
+    <w:p>
+      <w:pPr>
+        <w:rPr>
+          <w:lang w:val="en-US"/>
+        </w:rPr>
+      </w:pPr>
+      <w:r>
+        <w:rPr>
+          <w:lang w:val="en-US"/>
+        </w:rPr>
+        <w:t>font-size: 1rem;</w:t>
+      </w:r>
+    </w:p>
+    <w:p>
+      <w:pPr>
+        <w:rPr>
+          <w:u w:val="single"/>
+          <w:lang w:val="en-US"/>
+        </w:rPr>
+      </w:pPr>
+      <w:r>
+        <w:rPr>
+          <w:lang w:val="en-US"/>
+        </w:rPr>
+        <w:t>font-weight: 400;</w:t>
+      </w:r>
+    </w:p>
+    <w:p>
+      <w:pPr>
+        <w:rPr>
+          <w:lang w:val="en-US"/>
+        </w:rPr>
+      </w:pPr>
+      <w:r>
+        <w:rPr>
+          <w:lang w:val="en-US"/>
+        </w:rPr>
+        <w:t>line-height: 1.5;</w:t>
+      </w:r>
+    </w:p>
+    <w:p>
+      <w:pPr>
+        <w:rPr>
+          <w:lang w:val="en-US"/>
+        </w:rPr>
+      </w:pPr>
+      <w:r>
+        <w:rPr>
+          <w:lang w:val="en-US"/>
+        </w:rPr>
+        <w:t>color: #212529;</w:t>
+      </w:r>
+    </w:p>
+    <w:p>
+      <w:pPr>
+        <w:rPr>
+          <w:lang w:val="en-US"/>
+        </w:rPr>
+      </w:pPr>
+      <w:r>
+        <w:rPr>
+          <w:lang w:val="en-US"/>
+        </w:rPr>
+        <w:t>text-align: left;</w:t>
+      </w:r>
+    </w:p>
+    <w:p>
       <w:r>
         <w:rPr>
           <w:rStyle w:val="Ttulo2Car"/>
         </w:rPr>
-        <w:t>:</w:t>
-      </w:r>
-      <w:r>
-        <w:t xml:space="preserve"> Logotipo corporativo, facilitado por el cliente. Colores:</w:t>
-      </w:r>
-    </w:p>
-    <w:p>
-      <w:r>
-        <w:t xml:space="preserve">Azul claro: </w:t>
-      </w:r>
-      <w:r>
-        <w:t>#00C5E2</w:t>
-      </w:r>
-    </w:p>
-    <w:p>
-      <w:r>
-        <w:t xml:space="preserve">Azul oscuro: </w:t>
-      </w:r>
-      <w:r>
-        <w:t>#005E66</w:t>
-      </w:r>
-    </w:p>
-    <w:p>
-      <w:r>
-        <w:t xml:space="preserve">Blanco: </w:t>
-      </w:r>
-      <w:r>
-        <w:t>#FFFFFF</w:t>
-      </w:r>
-    </w:p>
-    <w:p>
-      <w:r>
-        <w:rPr>
-          <w:rStyle w:val="Ttulo2Car"/>
-        </w:rPr>
-        <w:t>Tipografía</w:t>
-      </w:r>
-      <w:r>
-        <w:rPr>
-          <w:rStyle w:val="Ttulo2Car"/>
-        </w:rPr>
-        <w:t>:</w:t>
-      </w:r>
-      <w:r>
-        <w:t xml:space="preserve"> Usaremos</w:t>
-      </w:r>
-      <w:r>
-        <w:t xml:space="preserve"> ¿??? y el tamaño del texto variara dependiendo de su énfasis o importancia dentro de la página.</w:t>
+        <w:t>Elementos gráficos:</w:t>
+      </w:r>
+      <w:r>
+        <w:t xml:space="preserve"> Proporcionados por el cliente.</w:t>
+      </w:r>
+    </w:p>
+    <w:p>
+      <w:r>
+        <w:t xml:space="preserve">Los iconos son de Google </w:t>
+      </w:r>
+      <w:proofErr w:type="spellStart"/>
+      <w:r>
+        <w:t>icons</w:t>
+      </w:r>
+      <w:proofErr w:type="spellEnd"/>
+      <w:r>
+        <w:t>, tamaño 1, todo en posición original</w:t>
+      </w:r>
+    </w:p>
+    <w:p>
+      <w:r>
+        <w:t xml:space="preserve">Para el </w:t>
+      </w:r>
+      <w:proofErr w:type="spellStart"/>
+      <w:r>
+        <w:t>index</w:t>
+      </w:r>
+      <w:proofErr w:type="spellEnd"/>
+      <w:r>
+        <w:t xml:space="preserve"> de cada parte de la web usamos la librería de JavaScript </w:t>
+      </w:r>
+      <w:proofErr w:type="spellStart"/>
+      <w:r>
+        <w:t>Datatable</w:t>
+      </w:r>
+      <w:proofErr w:type="spellEnd"/>
+      <w:r>
+        <w:t xml:space="preserve"> que te permite listar de una forma estética y filtrar junto a mostrar X entradas.</w:t>
+      </w:r>
+    </w:p>
+    <w:p>
+      <w:r>
+        <w:t>Se usan los colores de Bootstrap</w:t>
+      </w:r>
+      <w:r>
+        <w:t xml:space="preserve"> para los botones</w:t>
+      </w:r>
+      <w:r>
+        <w:t xml:space="preserve"> ya que combinan con los corporativos</w:t>
+      </w:r>
+      <w:r>
+        <w:t>.</w:t>
+      </w:r>
+    </w:p>
+    <w:p>
+      <w:r>
+        <w:t>Los campos llevan sombreado de Bootstrap junto con la propiedad “</w:t>
+      </w:r>
+      <w:proofErr w:type="spellStart"/>
+      <w:r>
+        <w:t>rounded</w:t>
+      </w:r>
+      <w:proofErr w:type="spellEnd"/>
+      <w:r>
+        <w:t xml:space="preserve">” que te permite redondear las esquinas para que quede más estético. </w:t>
+      </w:r>
+    </w:p>
+    <w:p>
+      <w:r>
+        <w:t>Utilizamos el sistema de columnas y filas de Bootstrap para organizarlo, en dispositivos pequeños se utiliza una columna, en medios</w:t>
       </w:r>
       <w:bookmarkStart w:id="0" w:name="_GoBack"/>
       <w:bookmarkEnd w:id="0"/>
+      <w:r>
+        <w:t xml:space="preserve"> y grandes se separan 3-4 columnas dependiendo del tamaño de cada campo. Esto en crear y modificar.</w:t>
+      </w:r>
+    </w:p>
+    <w:p>
+      <w:r>
+        <w:t xml:space="preserve">En el listado se presenta en una fila por cada entrada de los campos, las columnas suficientes para que se muestra la información necesaria y un botón a la derecha de cada entrada para que se pueda ir a mostrar más, eliminar y modificar. </w:t>
+      </w:r>
+    </w:p>
+    <w:p>
+      <w:r>
+        <w:t xml:space="preserve">También al final de cada listado un botón para crear una nueva entrada. </w:t>
+      </w:r>
     </w:p>
     <w:p>
       <w:r>
         <w:rPr>
           <w:rStyle w:val="Ttulo2Car"/>
         </w:rPr>
-        <w:t>Elementos gráficos:</w:t>
-      </w:r>
-      <w:r>
-        <w:t xml:space="preserve"> Proporcionados por el cliente.</w:t>
+        <w:t>Idioma principal del documento:</w:t>
+      </w:r>
+      <w:r>
+        <w:t xml:space="preserve"> Castellano</w:t>
       </w:r>
     </w:p>
     <w:p>
@@ -977,10 +1154,10 @@
         <w:rPr>
           <w:rStyle w:val="Ttulo2Car"/>
         </w:rPr>
-        <w:t>Idioma principal del documento:</w:t>
-      </w:r>
-      <w:r>
-        <w:t xml:space="preserve"> Castellano</w:t>
+        <w:t>Enlaces:</w:t>
+      </w:r>
+      <w:r>
+        <w:t xml:space="preserve"> Resaltaremos todos los enlaces con la misma tipografía y color.</w:t>
       </w:r>
     </w:p>
     <w:p>
@@ -988,10 +1165,10 @@
         <w:rPr>
           <w:rStyle w:val="Ttulo2Car"/>
         </w:rPr>
-        <w:t>Enlaces:</w:t>
-      </w:r>
-      <w:r>
-        <w:t xml:space="preserve"> Resaltaremos todos los enlaces con la misma tipografía y color.</w:t>
+        <w:t>Fotos e imágenes:</w:t>
+      </w:r>
+      <w:r>
+        <w:t xml:space="preserve"> Facilitadas por el cliente, y adaptadas al diseño y los colores.</w:t>
       </w:r>
     </w:p>
     <w:p>
@@ -999,10 +1176,35 @@
         <w:rPr>
           <w:rStyle w:val="Ttulo2Car"/>
         </w:rPr>
-        <w:t>Fotos e imágenes:</w:t>
-      </w:r>
-      <w:r>
-        <w:t xml:space="preserve"> Facilitadas por el cliente, y adaptadas al diseño y los colores.</w:t>
+        <w:t>Maquetación:</w:t>
+      </w:r>
+      <w:r>
+        <w:t xml:space="preserve"> </w:t>
+      </w:r>
+      <w:r>
+        <w:t xml:space="preserve">La estructura de la web se representa como una pantalla de </w:t>
+      </w:r>
+      <w:proofErr w:type="spellStart"/>
+      <w:r>
+        <w:t>login</w:t>
+      </w:r>
+      <w:proofErr w:type="spellEnd"/>
+      <w:r>
+        <w:t xml:space="preserve"> en la raíz de la web la cuan según el rol que tengas te redirige a la pantalla de ofertas si eres usuario normal o si eres administrador te da acceso a todas las partes disponibles </w:t>
+      </w:r>
+      <w:proofErr w:type="gramStart"/>
+      <w:r>
+        <w:t>( usuarios</w:t>
+      </w:r>
+      <w:proofErr w:type="gramEnd"/>
+      <w:r>
+        <w:t>, ofertas, compañías, discapacidades) pudiendo crear, modificar y borrar cada una de ellas.</w:t>
+      </w:r>
+    </w:p>
+    <w:p/>
+    <w:p>
+      <w:r>
+        <w:t>La aplicación es muy simple ya que es para uso de personas que carecen de nivel avanzado de informática.</w:t>
       </w:r>
     </w:p>
     <w:p>
@@ -1010,47 +1212,24 @@
         <w:rPr>
           <w:rStyle w:val="Ttulo2Car"/>
         </w:rPr>
-        <w:t>Maquetación:</w:t>
-      </w:r>
-      <w:r>
-        <w:t xml:space="preserve"> ¿??????????????</w:t>
-      </w:r>
-      <w:r>
-        <w:t>?</w:t>
-      </w:r>
-    </w:p>
-    <w:p>
+        <w:t>Color errores</w:t>
+      </w:r>
       <w:r>
         <w:rPr>
           <w:rStyle w:val="Ttulo2Car"/>
         </w:rPr>
-        <w:t>Color errores</w:t>
-      </w:r>
+        <w:t>:</w:t>
+      </w:r>
+      <w:r>
+        <w:t xml:space="preserve"> #E73568</w:t>
+      </w:r>
+    </w:p>
+    <w:p>
       <w:r>
         <w:rPr>
           <w:rStyle w:val="Ttulo2Car"/>
         </w:rPr>
-        <w:t>:</w:t>
-      </w:r>
-      <w:r>
-        <w:t xml:space="preserve"> </w:t>
-      </w:r>
-      <w:r>
-        <w:t>#E73568</w:t>
-      </w:r>
-    </w:p>
-    <w:p>
-      <w:r>
-        <w:rPr>
-          <w:rStyle w:val="Ttulo2Car"/>
-        </w:rPr>
-        <w:t xml:space="preserve">Color </w:t>
-      </w:r>
-      <w:r>
-        <w:rPr>
-          <w:rStyle w:val="Ttulo2Car"/>
-        </w:rPr>
-        <w:t>correcto</w:t>
+        <w:t>Color correcto</w:t>
       </w:r>
       <w:r>
         <w:rPr>
@@ -1119,7 +1298,7 @@
 </file>
 
 <file path=word/styles.xml><?xml version="1.0" encoding="utf-8"?>
-<w:styles xmlns:mc="http://schemas.openxmlformats.org/markup-compatibility/2006" xmlns:r="http://schemas.openxmlformats.org/officeDocument/2006/relationships" xmlns:w="http://schemas.openxmlformats.org/wordprocessingml/2006/main" xmlns:w14="http://schemas.microsoft.com/office/word/2010/wordml" xmlns:w15="http://schemas.microsoft.com/office/word/2012/wordml" mc:Ignorable="w14 w15">
+<w:styles xmlns:mc="http://schemas.openxmlformats.org/markup-compatibility/2006" xmlns:r="http://schemas.openxmlformats.org/officeDocument/2006/relationships" xmlns:w="http://schemas.openxmlformats.org/wordprocessingml/2006/main" xmlns:w14="http://schemas.microsoft.com/office/word/2010/wordml" xmlns:w15="http://schemas.microsoft.com/office/word/2012/wordml" xmlns:w16cid="http://schemas.microsoft.com/office/word/2016/wordml/cid" xmlns:w16se="http://schemas.microsoft.com/office/word/2015/wordml/symex" mc:Ignorable="w14 w15 w16se w16cid">
   <w:docDefaults>
     <w:rPrDefault>
       <w:rPr>
@@ -1135,7 +1314,7 @@
       </w:pPr>
     </w:pPrDefault>
   </w:docDefaults>
-  <w:latentStyles w:defLockedState="0" w:defUIPriority="99" w:defSemiHidden="0" w:defUnhideWhenUsed="0" w:defQFormat="0" w:count="371">
+  <w:latentStyles w:defLockedState="0" w:defUIPriority="99" w:defSemiHidden="0" w:defUnhideWhenUsed="0" w:defQFormat="0" w:count="375">
     <w:lsdException w:name="Normal" w:uiPriority="0" w:qFormat="1"/>
     <w:lsdException w:name="heading 1" w:uiPriority="9" w:qFormat="1"/>
     <w:lsdException w:name="heading 2" w:semiHidden="1" w:uiPriority="9" w:unhideWhenUsed="1" w:qFormat="1"/>
@@ -1241,7 +1420,6 @@
     <w:lsdException w:name="HTML Sample" w:semiHidden="1" w:unhideWhenUsed="1"/>
     <w:lsdException w:name="HTML Typewriter" w:semiHidden="1" w:unhideWhenUsed="1"/>
     <w:lsdException w:name="HTML Variable" w:semiHidden="1" w:unhideWhenUsed="1"/>
-    <w:lsdException w:name="Normal Table" w:semiHidden="1" w:unhideWhenUsed="1"/>
     <w:lsdException w:name="annotation subject" w:semiHidden="1" w:unhideWhenUsed="1"/>
     <w:lsdException w:name="No List" w:semiHidden="1" w:unhideWhenUsed="1"/>
     <w:lsdException w:name="Outline List 1" w:semiHidden="1" w:unhideWhenUsed="1"/>
@@ -1285,10 +1463,8 @@
     <w:lsdException w:name="Table Elegant" w:semiHidden="1" w:unhideWhenUsed="1"/>
     <w:lsdException w:name="Table Professional" w:semiHidden="1" w:unhideWhenUsed="1"/>
     <w:lsdException w:name="Table Subtle 1" w:semiHidden="1" w:unhideWhenUsed="1"/>
-    <w:lsdException w:name="Table Subtle 2" w:semiHidden="1" w:unhideWhenUsed="1"/>
     <w:lsdException w:name="Table Web 1" w:semiHidden="1" w:unhideWhenUsed="1"/>
     <w:lsdException w:name="Table Web 2" w:semiHidden="1" w:unhideWhenUsed="1"/>
-    <w:lsdException w:name="Table Web 3" w:semiHidden="1" w:unhideWhenUsed="1"/>
     <w:lsdException w:name="Balloon Text" w:semiHidden="1" w:unhideWhenUsed="1"/>
     <w:lsdException w:name="Table Grid" w:uiPriority="39"/>
     <w:lsdException w:name="Table Theme" w:semiHidden="1" w:unhideWhenUsed="1"/>
@@ -1507,6 +1683,10 @@
     <w:lsdException w:name="List Table 5 Dark Accent 6" w:uiPriority="50"/>
     <w:lsdException w:name="List Table 6 Colorful Accent 6" w:uiPriority="51"/>
     <w:lsdException w:name="List Table 7 Colorful Accent 6" w:uiPriority="52"/>
+    <w:lsdException w:name="Mention" w:semiHidden="1" w:unhideWhenUsed="1"/>
+    <w:lsdException w:name="Smart Hyperlink" w:semiHidden="1" w:unhideWhenUsed="1"/>
+    <w:lsdException w:name="Hashtag" w:semiHidden="1" w:unhideWhenUsed="1"/>
+    <w:lsdException w:name="Unresolved Mention" w:semiHidden="1" w:unhideWhenUsed="1"/>
   </w:latentStyles>
   <w:style w:type="paragraph" w:default="1" w:styleId="Normal">
     <w:name w:val="Normal"/>

</xml_diff>